<commit_message>
Fixed a bug for mode 3 and external trigger
</commit_message>
<xml_diff>
--- a/C codes for Controller/XmegaController/What is changed in Rev 1.2.docx
+++ b/C codes for Controller/XmegaController/What is changed in Rev 1.2.docx
@@ -518,8 +518,132 @@
         <w:t xml:space="preserve"> </w:t>
       </w:r>
     </w:p>
-    <w:p/>
-    <w:p/>
+    <w:p>
+      <w:pPr>
+        <w:pStyle w:val="ListParagraph"/>
+        <w:ind w:left="1080"/>
+      </w:pPr>
+    </w:p>
+    <w:p>
+      <w:pPr>
+        <w:pStyle w:val="ListParagraph"/>
+        <w:numPr>
+          <w:ilvl w:val="0"/>
+          <w:numId w:val="1"/>
+        </w:numPr>
+      </w:pPr>
+      <w:r>
+        <w:t>Int3 is used for accepting external trigger to start display</w:t>
+      </w:r>
+    </w:p>
+    <w:p>
+      <w:pPr>
+        <w:pStyle w:val="ListParagraph"/>
+        <w:numPr>
+          <w:ilvl w:val="0"/>
+          <w:numId w:val="12"/>
+        </w:numPr>
+      </w:pPr>
+      <w:proofErr w:type="gramStart"/>
+      <w:r>
+        <w:t xml:space="preserve">Use  </w:t>
+      </w:r>
+      <w:proofErr w:type="spellStart"/>
+      <w:r>
+        <w:t>Panel</w:t>
+      </w:r>
+      <w:proofErr w:type="gramEnd"/>
+      <w:r>
+        <w:t>_com</w:t>
+      </w:r>
+      <w:proofErr w:type="spellEnd"/>
+      <w:r>
+        <w:t>('</w:t>
+      </w:r>
+      <w:proofErr w:type="spellStart"/>
+      <w:r>
+        <w:t>enable_extern_trig</w:t>
+      </w:r>
+      <w:proofErr w:type="spellEnd"/>
+      <w:r>
+        <w:t>') to enable the external trigger mode.  External trigger mode is disabled by default.</w:t>
+      </w:r>
+    </w:p>
+    <w:p>
+      <w:pPr>
+        <w:pStyle w:val="ListParagraph"/>
+        <w:numPr>
+          <w:ilvl w:val="0"/>
+          <w:numId w:val="12"/>
+        </w:numPr>
+        <w:jc w:val="both"/>
+      </w:pPr>
+      <w:r>
+        <w:lastRenderedPageBreak/>
+        <w:t xml:space="preserve">Use </w:t>
+      </w:r>
+      <w:proofErr w:type="spellStart"/>
+      <w:r>
+        <w:t>Panel_</w:t>
+      </w:r>
+      <w:proofErr w:type="gramStart"/>
+      <w:r>
+        <w:t>com</w:t>
+      </w:r>
+      <w:proofErr w:type="spellEnd"/>
+      <w:r>
+        <w:t>(</w:t>
+      </w:r>
+      <w:proofErr w:type="gramEnd"/>
+      <w:r>
+        <w:t>'</w:t>
+      </w:r>
+      <w:proofErr w:type="spellStart"/>
+      <w:r>
+        <w:t>disable_extern_trig</w:t>
+      </w:r>
+      <w:proofErr w:type="spellEnd"/>
+      <w:r>
+        <w:t>') to disable the external trigger mode.  It is recommended to disable external trigger because sometimes noise from Int3 can trigger the start by mistake.</w:t>
+      </w:r>
+    </w:p>
+    <w:p>
+      <w:pPr>
+        <w:pStyle w:val="ListParagraph"/>
+        <w:numPr>
+          <w:ilvl w:val="0"/>
+          <w:numId w:val="12"/>
+        </w:numPr>
+        <w:jc w:val="both"/>
+      </w:pPr>
+      <w:r>
+        <w:t xml:space="preserve">The controller freezes if you type </w:t>
+      </w:r>
+      <w:proofErr w:type="spellStart"/>
+      <w:r>
+        <w:t>Panel_</w:t>
+      </w:r>
+      <w:proofErr w:type="gramStart"/>
+      <w:r>
+        <w:t>com</w:t>
+      </w:r>
+      <w:proofErr w:type="spellEnd"/>
+      <w:r>
+        <w:t>(</w:t>
+      </w:r>
+      <w:proofErr w:type="gramEnd"/>
+      <w:r>
+        <w:t>'</w:t>
+      </w:r>
+      <w:proofErr w:type="spellStart"/>
+      <w:r>
+        <w:t>enable_extern_trig</w:t>
+      </w:r>
+      <w:proofErr w:type="spellEnd"/>
+      <w:r>
+        <w:t>') and leaves the int3 pin float.</w:t>
+      </w:r>
+    </w:p>
     <w:p>
       <w:pPr>
         <w:pStyle w:val="ListParagraph"/>
@@ -541,7 +665,6 @@
           <w:b/>
           <w:sz w:val="28"/>
         </w:rPr>
-        <w:lastRenderedPageBreak/>
         <w:t>Matlab</w:t>
       </w:r>
       <w:proofErr w:type="spellEnd"/>
@@ -1070,15 +1193,7 @@
       </w:r>
       <w:proofErr w:type="spellEnd"/>
       <w:r>
-        <w:t xml:space="preserve"> commands to change the experimental parameters, such as gain, offset, position, etc.,  </w:t>
-      </w:r>
-      <w:proofErr w:type="spellStart"/>
-      <w:r>
-        <w:t>the</w:t>
-      </w:r>
-      <w:proofErr w:type="spellEnd"/>
-      <w:r>
-        <w:t xml:space="preserve"> commands should be done after the stop command (</w:t>
+        <w:t xml:space="preserve"> commands to change the experimental parameters, such as gain, offset, position, etc.,  the commands should be done after the stop command (</w:t>
       </w:r>
       <w:proofErr w:type="spellStart"/>
       <w:r>
@@ -1113,6 +1228,12 @@
       <w:r>
         <w:t>ons is higher than 400Hz, we found jitter issue in mode 4. Currently, no users use such a high frequency. We will solve the problem with double buffer in rev1.3.</w:t>
       </w:r>
+    </w:p>
+    <w:p>
+      <w:pPr>
+        <w:pStyle w:val="ListParagraph"/>
+        <w:jc w:val="both"/>
+      </w:pPr>
     </w:p>
     <w:p>
       <w:pPr>
@@ -1585,6 +1706,95 @@
     </w:lvl>
   </w:abstractNum>
   <w:abstractNum w:abstractNumId="5">
+    <w:nsid w:val="4B374CB7"/>
+    <w:multiLevelType w:val="hybridMultilevel"/>
+    <w:tmpl w:val="C22A3CEC"/>
+    <w:lvl w:ilvl="0" w:tplc="5ED8DC5E">
+      <w:start w:val="1"/>
+      <w:numFmt w:val="lowerLetter"/>
+      <w:lvlText w:val="%1)"/>
+      <w:lvlJc w:val="left"/>
+      <w:pPr>
+        <w:ind w:left="1080" w:hanging="360"/>
+      </w:pPr>
+      <w:rPr>
+        <w:rFonts w:hint="default"/>
+      </w:rPr>
+    </w:lvl>
+    <w:lvl w:ilvl="1" w:tplc="04090019" w:tentative="1">
+      <w:start w:val="1"/>
+      <w:numFmt w:val="lowerLetter"/>
+      <w:lvlText w:val="%2."/>
+      <w:lvlJc w:val="left"/>
+      <w:pPr>
+        <w:ind w:left="1800" w:hanging="360"/>
+      </w:pPr>
+    </w:lvl>
+    <w:lvl w:ilvl="2" w:tplc="0409001B" w:tentative="1">
+      <w:start w:val="1"/>
+      <w:numFmt w:val="lowerRoman"/>
+      <w:lvlText w:val="%3."/>
+      <w:lvlJc w:val="right"/>
+      <w:pPr>
+        <w:ind w:left="2520" w:hanging="180"/>
+      </w:pPr>
+    </w:lvl>
+    <w:lvl w:ilvl="3" w:tplc="0409000F" w:tentative="1">
+      <w:start w:val="1"/>
+      <w:numFmt w:val="decimal"/>
+      <w:lvlText w:val="%4."/>
+      <w:lvlJc w:val="left"/>
+      <w:pPr>
+        <w:ind w:left="3240" w:hanging="360"/>
+      </w:pPr>
+    </w:lvl>
+    <w:lvl w:ilvl="4" w:tplc="04090019" w:tentative="1">
+      <w:start w:val="1"/>
+      <w:numFmt w:val="lowerLetter"/>
+      <w:lvlText w:val="%5."/>
+      <w:lvlJc w:val="left"/>
+      <w:pPr>
+        <w:ind w:left="3960" w:hanging="360"/>
+      </w:pPr>
+    </w:lvl>
+    <w:lvl w:ilvl="5" w:tplc="0409001B" w:tentative="1">
+      <w:start w:val="1"/>
+      <w:numFmt w:val="lowerRoman"/>
+      <w:lvlText w:val="%6."/>
+      <w:lvlJc w:val="right"/>
+      <w:pPr>
+        <w:ind w:left="4680" w:hanging="180"/>
+      </w:pPr>
+    </w:lvl>
+    <w:lvl w:ilvl="6" w:tplc="0409000F" w:tentative="1">
+      <w:start w:val="1"/>
+      <w:numFmt w:val="decimal"/>
+      <w:lvlText w:val="%7."/>
+      <w:lvlJc w:val="left"/>
+      <w:pPr>
+        <w:ind w:left="5400" w:hanging="360"/>
+      </w:pPr>
+    </w:lvl>
+    <w:lvl w:ilvl="7" w:tplc="04090019" w:tentative="1">
+      <w:start w:val="1"/>
+      <w:numFmt w:val="lowerLetter"/>
+      <w:lvlText w:val="%8."/>
+      <w:lvlJc w:val="left"/>
+      <w:pPr>
+        <w:ind w:left="6120" w:hanging="360"/>
+      </w:pPr>
+    </w:lvl>
+    <w:lvl w:ilvl="8" w:tplc="0409001B" w:tentative="1">
+      <w:start w:val="1"/>
+      <w:numFmt w:val="lowerRoman"/>
+      <w:lvlText w:val="%9."/>
+      <w:lvlJc w:val="right"/>
+      <w:pPr>
+        <w:ind w:left="6840" w:hanging="180"/>
+      </w:pPr>
+    </w:lvl>
+  </w:abstractNum>
+  <w:abstractNum w:abstractNumId="6">
     <w:nsid w:val="53603E43"/>
     <w:multiLevelType w:val="hybridMultilevel"/>
     <w:tmpl w:val="8F8A2FDE"/>
@@ -1673,7 +1883,7 @@
       </w:pPr>
     </w:lvl>
   </w:abstractNum>
-  <w:abstractNum w:abstractNumId="6">
+  <w:abstractNum w:abstractNumId="7">
     <w:nsid w:val="5AE13180"/>
     <w:multiLevelType w:val="hybridMultilevel"/>
     <w:tmpl w:val="503ED04A"/>
@@ -1759,7 +1969,7 @@
       </w:pPr>
     </w:lvl>
   </w:abstractNum>
-  <w:abstractNum w:abstractNumId="7">
+  <w:abstractNum w:abstractNumId="8">
     <w:nsid w:val="60002911"/>
     <w:multiLevelType w:val="hybridMultilevel"/>
     <w:tmpl w:val="403E0D48"/>
@@ -1848,7 +2058,7 @@
       </w:pPr>
     </w:lvl>
   </w:abstractNum>
-  <w:abstractNum w:abstractNumId="8">
+  <w:abstractNum w:abstractNumId="9">
     <w:nsid w:val="639E78C7"/>
     <w:multiLevelType w:val="hybridMultilevel"/>
     <w:tmpl w:val="74184B48"/>
@@ -1937,7 +2147,7 @@
       </w:pPr>
     </w:lvl>
   </w:abstractNum>
-  <w:abstractNum w:abstractNumId="9">
+  <w:abstractNum w:abstractNumId="10">
     <w:nsid w:val="66A0626F"/>
     <w:multiLevelType w:val="hybridMultilevel"/>
     <w:tmpl w:val="819EF736"/>
@@ -2026,7 +2236,7 @@
       </w:pPr>
     </w:lvl>
   </w:abstractNum>
-  <w:abstractNum w:abstractNumId="10">
+  <w:abstractNum w:abstractNumId="11">
     <w:nsid w:val="733F059E"/>
     <w:multiLevelType w:val="hybridMultilevel"/>
     <w:tmpl w:val="539050BE"/>
@@ -2119,34 +2329,37 @@
     <w:abstractNumId w:val="0"/>
   </w:num>
   <w:num w:numId="2">
-    <w:abstractNumId w:val="8"/>
+    <w:abstractNumId w:val="9"/>
   </w:num>
   <w:num w:numId="3">
     <w:abstractNumId w:val="3"/>
   </w:num>
   <w:num w:numId="4">
-    <w:abstractNumId w:val="7"/>
+    <w:abstractNumId w:val="8"/>
   </w:num>
   <w:num w:numId="5">
     <w:abstractNumId w:val="4"/>
   </w:num>
   <w:num w:numId="6">
-    <w:abstractNumId w:val="9"/>
+    <w:abstractNumId w:val="10"/>
   </w:num>
   <w:num w:numId="7">
-    <w:abstractNumId w:val="5"/>
+    <w:abstractNumId w:val="6"/>
   </w:num>
   <w:num w:numId="8">
-    <w:abstractNumId w:val="10"/>
+    <w:abstractNumId w:val="11"/>
   </w:num>
   <w:num w:numId="9">
     <w:abstractNumId w:val="1"/>
   </w:num>
   <w:num w:numId="10">
-    <w:abstractNumId w:val="6"/>
+    <w:abstractNumId w:val="7"/>
   </w:num>
   <w:num w:numId="11">
     <w:abstractNumId w:val="2"/>
+  </w:num>
+  <w:num w:numId="12">
+    <w:abstractNumId w:val="5"/>
   </w:num>
 </w:numbering>
 </file>

</xml_diff>

<commit_message>
add waht is changed in Rev1.3.docx
</commit_message>
<xml_diff>
--- a/C codes for Controller/XmegaController/What is changed in Rev 1.2.docx
+++ b/C codes for Controller/XmegaController/What is changed in Rev 1.2.docx
@@ -518,132 +518,8 @@
         <w:t xml:space="preserve"> </w:t>
       </w:r>
     </w:p>
-    <w:p>
-      <w:pPr>
-        <w:pStyle w:val="ListParagraph"/>
-        <w:ind w:left="1080"/>
-      </w:pPr>
-    </w:p>
-    <w:p>
-      <w:pPr>
-        <w:pStyle w:val="ListParagraph"/>
-        <w:numPr>
-          <w:ilvl w:val="0"/>
-          <w:numId w:val="1"/>
-        </w:numPr>
-      </w:pPr>
-      <w:r>
-        <w:t>Int3 is used for accepting external trigger to start display</w:t>
-      </w:r>
-    </w:p>
-    <w:p>
-      <w:pPr>
-        <w:pStyle w:val="ListParagraph"/>
-        <w:numPr>
-          <w:ilvl w:val="0"/>
-          <w:numId w:val="12"/>
-        </w:numPr>
-      </w:pPr>
-      <w:proofErr w:type="gramStart"/>
-      <w:r>
-        <w:t xml:space="preserve">Use  </w:t>
-      </w:r>
-      <w:proofErr w:type="spellStart"/>
-      <w:r>
-        <w:t>Panel</w:t>
-      </w:r>
-      <w:proofErr w:type="gramEnd"/>
-      <w:r>
-        <w:t>_com</w:t>
-      </w:r>
-      <w:proofErr w:type="spellEnd"/>
-      <w:r>
-        <w:t>('</w:t>
-      </w:r>
-      <w:proofErr w:type="spellStart"/>
-      <w:r>
-        <w:t>enable_extern_trig</w:t>
-      </w:r>
-      <w:proofErr w:type="spellEnd"/>
-      <w:r>
-        <w:t>') to enable the external trigger mode.  External trigger mode is disabled by default.</w:t>
-      </w:r>
-    </w:p>
-    <w:p>
-      <w:pPr>
-        <w:pStyle w:val="ListParagraph"/>
-        <w:numPr>
-          <w:ilvl w:val="0"/>
-          <w:numId w:val="12"/>
-        </w:numPr>
-        <w:jc w:val="both"/>
-      </w:pPr>
-      <w:r>
-        <w:lastRenderedPageBreak/>
-        <w:t xml:space="preserve">Use </w:t>
-      </w:r>
-      <w:proofErr w:type="spellStart"/>
-      <w:r>
-        <w:t>Panel_</w:t>
-      </w:r>
-      <w:proofErr w:type="gramStart"/>
-      <w:r>
-        <w:t>com</w:t>
-      </w:r>
-      <w:proofErr w:type="spellEnd"/>
-      <w:r>
-        <w:t>(</w:t>
-      </w:r>
-      <w:proofErr w:type="gramEnd"/>
-      <w:r>
-        <w:t>'</w:t>
-      </w:r>
-      <w:proofErr w:type="spellStart"/>
-      <w:r>
-        <w:t>disable_extern_trig</w:t>
-      </w:r>
-      <w:proofErr w:type="spellEnd"/>
-      <w:r>
-        <w:t>') to disable the external trigger mode.  It is recommended to disable external trigger because sometimes noise from Int3 can trigger the start by mistake.</w:t>
-      </w:r>
-    </w:p>
-    <w:p>
-      <w:pPr>
-        <w:pStyle w:val="ListParagraph"/>
-        <w:numPr>
-          <w:ilvl w:val="0"/>
-          <w:numId w:val="12"/>
-        </w:numPr>
-        <w:jc w:val="both"/>
-      </w:pPr>
-      <w:r>
-        <w:t xml:space="preserve">The controller freezes if you type </w:t>
-      </w:r>
-      <w:proofErr w:type="spellStart"/>
-      <w:r>
-        <w:t>Panel_</w:t>
-      </w:r>
-      <w:proofErr w:type="gramStart"/>
-      <w:r>
-        <w:t>com</w:t>
-      </w:r>
-      <w:proofErr w:type="spellEnd"/>
-      <w:r>
-        <w:t>(</w:t>
-      </w:r>
-      <w:proofErr w:type="gramEnd"/>
-      <w:r>
-        <w:t>'</w:t>
-      </w:r>
-      <w:proofErr w:type="spellStart"/>
-      <w:r>
-        <w:t>enable_extern_trig</w:t>
-      </w:r>
-      <w:proofErr w:type="spellEnd"/>
-      <w:r>
-        <w:t>') and leaves the int3 pin float.</w:t>
-      </w:r>
-    </w:p>
+    <w:p/>
+    <w:p/>
     <w:p>
       <w:pPr>
         <w:pStyle w:val="ListParagraph"/>
@@ -665,6 +541,7 @@
           <w:b/>
           <w:sz w:val="28"/>
         </w:rPr>
+        <w:lastRenderedPageBreak/>
         <w:t>Matlab</w:t>
       </w:r>
       <w:proofErr w:type="spellEnd"/>
@@ -1193,7 +1070,15 @@
       </w:r>
       <w:proofErr w:type="spellEnd"/>
       <w:r>
-        <w:t xml:space="preserve"> commands to change the experimental parameters, such as gain, offset, position, etc.,  the commands should be done after the stop command (</w:t>
+        <w:t xml:space="preserve"> commands to change the experimental parameters, such as gain, offset, position, etc.,  </w:t>
+      </w:r>
+      <w:proofErr w:type="spellStart"/>
+      <w:r>
+        <w:t>the</w:t>
+      </w:r>
+      <w:proofErr w:type="spellEnd"/>
+      <w:r>
+        <w:t xml:space="preserve"> commands should be done after the stop command (</w:t>
       </w:r>
       <w:proofErr w:type="spellStart"/>
       <w:r>
@@ -1228,12 +1113,6 @@
       <w:r>
         <w:t>ons is higher than 400Hz, we found jitter issue in mode 4. Currently, no users use such a high frequency. We will solve the problem with double buffer in rev1.3.</w:t>
       </w:r>
-    </w:p>
-    <w:p>
-      <w:pPr>
-        <w:pStyle w:val="ListParagraph"/>
-        <w:jc w:val="both"/>
-      </w:pPr>
     </w:p>
     <w:p>
       <w:pPr>
@@ -1706,95 +1585,6 @@
     </w:lvl>
   </w:abstractNum>
   <w:abstractNum w:abstractNumId="5">
-    <w:nsid w:val="4B374CB7"/>
-    <w:multiLevelType w:val="hybridMultilevel"/>
-    <w:tmpl w:val="C22A3CEC"/>
-    <w:lvl w:ilvl="0" w:tplc="5ED8DC5E">
-      <w:start w:val="1"/>
-      <w:numFmt w:val="lowerLetter"/>
-      <w:lvlText w:val="%1)"/>
-      <w:lvlJc w:val="left"/>
-      <w:pPr>
-        <w:ind w:left="1080" w:hanging="360"/>
-      </w:pPr>
-      <w:rPr>
-        <w:rFonts w:hint="default"/>
-      </w:rPr>
-    </w:lvl>
-    <w:lvl w:ilvl="1" w:tplc="04090019" w:tentative="1">
-      <w:start w:val="1"/>
-      <w:numFmt w:val="lowerLetter"/>
-      <w:lvlText w:val="%2."/>
-      <w:lvlJc w:val="left"/>
-      <w:pPr>
-        <w:ind w:left="1800" w:hanging="360"/>
-      </w:pPr>
-    </w:lvl>
-    <w:lvl w:ilvl="2" w:tplc="0409001B" w:tentative="1">
-      <w:start w:val="1"/>
-      <w:numFmt w:val="lowerRoman"/>
-      <w:lvlText w:val="%3."/>
-      <w:lvlJc w:val="right"/>
-      <w:pPr>
-        <w:ind w:left="2520" w:hanging="180"/>
-      </w:pPr>
-    </w:lvl>
-    <w:lvl w:ilvl="3" w:tplc="0409000F" w:tentative="1">
-      <w:start w:val="1"/>
-      <w:numFmt w:val="decimal"/>
-      <w:lvlText w:val="%4."/>
-      <w:lvlJc w:val="left"/>
-      <w:pPr>
-        <w:ind w:left="3240" w:hanging="360"/>
-      </w:pPr>
-    </w:lvl>
-    <w:lvl w:ilvl="4" w:tplc="04090019" w:tentative="1">
-      <w:start w:val="1"/>
-      <w:numFmt w:val="lowerLetter"/>
-      <w:lvlText w:val="%5."/>
-      <w:lvlJc w:val="left"/>
-      <w:pPr>
-        <w:ind w:left="3960" w:hanging="360"/>
-      </w:pPr>
-    </w:lvl>
-    <w:lvl w:ilvl="5" w:tplc="0409001B" w:tentative="1">
-      <w:start w:val="1"/>
-      <w:numFmt w:val="lowerRoman"/>
-      <w:lvlText w:val="%6."/>
-      <w:lvlJc w:val="right"/>
-      <w:pPr>
-        <w:ind w:left="4680" w:hanging="180"/>
-      </w:pPr>
-    </w:lvl>
-    <w:lvl w:ilvl="6" w:tplc="0409000F" w:tentative="1">
-      <w:start w:val="1"/>
-      <w:numFmt w:val="decimal"/>
-      <w:lvlText w:val="%7."/>
-      <w:lvlJc w:val="left"/>
-      <w:pPr>
-        <w:ind w:left="5400" w:hanging="360"/>
-      </w:pPr>
-    </w:lvl>
-    <w:lvl w:ilvl="7" w:tplc="04090019" w:tentative="1">
-      <w:start w:val="1"/>
-      <w:numFmt w:val="lowerLetter"/>
-      <w:lvlText w:val="%8."/>
-      <w:lvlJc w:val="left"/>
-      <w:pPr>
-        <w:ind w:left="6120" w:hanging="360"/>
-      </w:pPr>
-    </w:lvl>
-    <w:lvl w:ilvl="8" w:tplc="0409001B" w:tentative="1">
-      <w:start w:val="1"/>
-      <w:numFmt w:val="lowerRoman"/>
-      <w:lvlText w:val="%9."/>
-      <w:lvlJc w:val="right"/>
-      <w:pPr>
-        <w:ind w:left="6840" w:hanging="180"/>
-      </w:pPr>
-    </w:lvl>
-  </w:abstractNum>
-  <w:abstractNum w:abstractNumId="6">
     <w:nsid w:val="53603E43"/>
     <w:multiLevelType w:val="hybridMultilevel"/>
     <w:tmpl w:val="8F8A2FDE"/>
@@ -1883,7 +1673,7 @@
       </w:pPr>
     </w:lvl>
   </w:abstractNum>
-  <w:abstractNum w:abstractNumId="7">
+  <w:abstractNum w:abstractNumId="6">
     <w:nsid w:val="5AE13180"/>
     <w:multiLevelType w:val="hybridMultilevel"/>
     <w:tmpl w:val="503ED04A"/>
@@ -1969,7 +1759,7 @@
       </w:pPr>
     </w:lvl>
   </w:abstractNum>
-  <w:abstractNum w:abstractNumId="8">
+  <w:abstractNum w:abstractNumId="7">
     <w:nsid w:val="60002911"/>
     <w:multiLevelType w:val="hybridMultilevel"/>
     <w:tmpl w:val="403E0D48"/>
@@ -2058,7 +1848,7 @@
       </w:pPr>
     </w:lvl>
   </w:abstractNum>
-  <w:abstractNum w:abstractNumId="9">
+  <w:abstractNum w:abstractNumId="8">
     <w:nsid w:val="639E78C7"/>
     <w:multiLevelType w:val="hybridMultilevel"/>
     <w:tmpl w:val="74184B48"/>
@@ -2147,7 +1937,7 @@
       </w:pPr>
     </w:lvl>
   </w:abstractNum>
-  <w:abstractNum w:abstractNumId="10">
+  <w:abstractNum w:abstractNumId="9">
     <w:nsid w:val="66A0626F"/>
     <w:multiLevelType w:val="hybridMultilevel"/>
     <w:tmpl w:val="819EF736"/>
@@ -2236,7 +2026,7 @@
       </w:pPr>
     </w:lvl>
   </w:abstractNum>
-  <w:abstractNum w:abstractNumId="11">
+  <w:abstractNum w:abstractNumId="10">
     <w:nsid w:val="733F059E"/>
     <w:multiLevelType w:val="hybridMultilevel"/>
     <w:tmpl w:val="539050BE"/>
@@ -2329,37 +2119,34 @@
     <w:abstractNumId w:val="0"/>
   </w:num>
   <w:num w:numId="2">
-    <w:abstractNumId w:val="9"/>
+    <w:abstractNumId w:val="8"/>
   </w:num>
   <w:num w:numId="3">
     <w:abstractNumId w:val="3"/>
   </w:num>
   <w:num w:numId="4">
-    <w:abstractNumId w:val="8"/>
+    <w:abstractNumId w:val="7"/>
   </w:num>
   <w:num w:numId="5">
     <w:abstractNumId w:val="4"/>
   </w:num>
   <w:num w:numId="6">
-    <w:abstractNumId w:val="10"/>
+    <w:abstractNumId w:val="9"/>
   </w:num>
   <w:num w:numId="7">
-    <w:abstractNumId w:val="6"/>
+    <w:abstractNumId w:val="5"/>
   </w:num>
   <w:num w:numId="8">
-    <w:abstractNumId w:val="11"/>
+    <w:abstractNumId w:val="10"/>
   </w:num>
   <w:num w:numId="9">
     <w:abstractNumId w:val="1"/>
   </w:num>
   <w:num w:numId="10">
-    <w:abstractNumId w:val="7"/>
+    <w:abstractNumId w:val="6"/>
   </w:num>
   <w:num w:numId="11">
     <w:abstractNumId w:val="2"/>
-  </w:num>
-  <w:num w:numId="12">
-    <w:abstractNumId w:val="5"/>
   </w:num>
 </w:numbering>
 </file>

</xml_diff>